<commit_message>
update: added signal section
</commit_message>
<xml_diff>
--- a/docs/it/interrupt_handling_model.docx
+++ b/docs/it/interrupt_handling_model.docx
@@ -217,13 +217,8 @@
             </w:tcBorders>
           </w:tcPr>
           <w:p>
-            <w:proofErr w:type="spellStart"/>
             <w:r>
-              <w:t>SoftIRQ</w:t>
-            </w:r>
-            <w:proofErr w:type="spellEnd"/>
-            <w:r>
-              <w:t xml:space="preserve"> (scale to SMP)</w:t>
+              <w:t>SoftIRQ (scale to SMP)</w:t>
             </w:r>
             <w:r>
               <w:rPr>
@@ -231,13 +226,8 @@
               </w:rPr>
               <w:t xml:space="preserve"> &amp;</w:t>
             </w:r>
-            <w:proofErr w:type="spellStart"/>
             <w:r>
-              <w:t>Tasklet</w:t>
-            </w:r>
-            <w:proofErr w:type="spellEnd"/>
-            <w:r>
-              <w:t xml:space="preserve"> (not scale to SMP)</w:t>
+              <w:t>Tasklet (not scale to SMP)</w:t>
             </w:r>
             <w:r>
               <w:rPr>
@@ -289,11 +279,9 @@
             <w:shd w:val="clear" w:color="auto" w:fill="D9D9D9" w:themeFill="background1" w:themeFillShade="D9"/>
           </w:tcPr>
           <w:p>
-            <w:proofErr w:type="spellStart"/>
             <w:r>
               <w:t>uRTOS</w:t>
             </w:r>
-            <w:proofErr w:type="spellEnd"/>
           </w:p>
         </w:tc>
         <w:tc>
@@ -348,11 +336,9 @@
             <w:shd w:val="clear" w:color="auto" w:fill="D9D9D9" w:themeFill="background1" w:themeFillShade="D9"/>
           </w:tcPr>
           <w:p>
-            <w:proofErr w:type="spellStart"/>
             <w:r>
               <w:t>eCos</w:t>
             </w:r>
-            <w:proofErr w:type="spellEnd"/>
           </w:p>
         </w:tc>
         <w:tc>
@@ -490,7 +476,6 @@
                 <w:szCs w:val="21"/>
               </w:rPr>
             </w:pPr>
-            <w:proofErr w:type="spellStart"/>
             <w:r>
               <w:rPr>
                 <w:rFonts w:cs="Consolas"/>
@@ -498,17 +483,7 @@
                 <w:kern w:val="0"/>
                 <w:szCs w:val="21"/>
               </w:rPr>
-              <w:t>IoQueueWorkItem</w:t>
-            </w:r>
-            <w:proofErr w:type="spellEnd"/>
-            <w:r>
-              <w:rPr>
-                <w:rFonts w:cs="Consolas"/>
-                <w:color w:val="000000"/>
-                <w:kern w:val="0"/>
-                <w:szCs w:val="21"/>
-              </w:rPr>
-              <w:t>(IO_WORKITEM)</w:t>
+              <w:t>IoQueueWorkItem(IO_WORKITEM)</w:t>
             </w:r>
           </w:p>
         </w:tc>
@@ -523,11 +498,9 @@
             <w:shd w:val="clear" w:color="auto" w:fill="D9D9D9" w:themeFill="background1" w:themeFillShade="D9"/>
           </w:tcPr>
           <w:p>
-            <w:proofErr w:type="spellStart"/>
             <w:r>
               <w:t>VxWorks</w:t>
             </w:r>
-            <w:proofErr w:type="spellEnd"/>
           </w:p>
         </w:tc>
         <w:tc>
@@ -549,43 +522,19 @@
             </w:r>
           </w:p>
           <w:p>
-            <w:proofErr w:type="spellStart"/>
             <w:r>
               <w:rPr>
                 <w:rFonts w:hint="eastAsia"/>
               </w:rPr>
-              <w:t>intIntRtnNonPreempt</w:t>
+              <w:t>intIntRtnNonPreempt(),</w:t>
             </w:r>
-            <w:proofErr w:type="spellEnd"/>
+          </w:p>
+          <w:p>
             <w:r>
               <w:rPr>
                 <w:rFonts w:hint="eastAsia"/>
               </w:rPr>
-              <w:t>(),</w:t>
-            </w:r>
-          </w:p>
-          <w:p>
-            <w:proofErr w:type="spellStart"/>
-            <w:proofErr w:type="gramStart"/>
-            <w:r>
-              <w:rPr>
-                <w:rFonts w:hint="eastAsia"/>
-              </w:rPr>
-              <w:t>intIntRtnPreempt</w:t>
-            </w:r>
-            <w:proofErr w:type="spellEnd"/>
-            <w:r>
-              <w:rPr>
-                <w:rFonts w:hint="eastAsia"/>
-              </w:rPr>
-              <w:t>(</w:t>
-            </w:r>
-            <w:proofErr w:type="gramEnd"/>
-            <w:r>
-              <w:rPr>
-                <w:rFonts w:hint="eastAsia"/>
-              </w:rPr>
-              <w:t>).</w:t>
+              <w:t>intIntRtnPreempt().</w:t>
             </w:r>
           </w:p>
         </w:tc>
@@ -622,13 +571,8 @@
             <w:tcW w:w="4820" w:type="dxa"/>
           </w:tcPr>
           <w:p>
-            <w:proofErr w:type="spellStart"/>
             <w:r>
-              <w:t>netJobAdd</w:t>
-            </w:r>
-            <w:proofErr w:type="spellEnd"/>
-            <w:r>
-              <w:t>()</w:t>
+              <w:t>netJobAdd()</w:t>
             </w:r>
             <w:r>
               <w:rPr>
@@ -636,13 +580,8 @@
               </w:rPr>
               <w:t xml:space="preserve">, </w:t>
             </w:r>
-            <w:proofErr w:type="spellStart"/>
             <w:r>
-              <w:t>tNetTask</w:t>
-            </w:r>
-            <w:proofErr w:type="spellEnd"/>
-            <w:r>
-              <w:t xml:space="preserve"> </w:t>
+              <w:t xml:space="preserve">tNetTask </w:t>
             </w:r>
           </w:p>
         </w:tc>
@@ -710,13 +649,8 @@
             <w:shd w:val="clear" w:color="auto" w:fill="D9D9D9" w:themeFill="background1" w:themeFillShade="D9"/>
           </w:tcPr>
           <w:p>
-            <w:proofErr w:type="spellStart"/>
             <w:r>
-              <w:t>uCOS</w:t>
-            </w:r>
-            <w:proofErr w:type="spellEnd"/>
-            <w:r>
-              <w:t>-II</w:t>
+              <w:t>uCOS-II</w:t>
             </w:r>
           </w:p>
         </w:tc>
@@ -869,11 +803,9 @@
             <w:shd w:val="clear" w:color="auto" w:fill="D9D9D9" w:themeFill="background1" w:themeFillShade="D9"/>
           </w:tcPr>
           <w:p>
-            <w:proofErr w:type="spellStart"/>
             <w:r>
               <w:t>uCLinux</w:t>
             </w:r>
-            <w:proofErr w:type="spellEnd"/>
           </w:p>
         </w:tc>
         <w:tc>
@@ -971,12 +903,10 @@
     </w:p>
     <w:p>
       <w:pPr>
-        <w:pStyle w:val="a5"/>
         <w:autoSpaceDE w:val="0"/>
         <w:autoSpaceDN w:val="0"/>
         <w:adjustRightInd w:val="0"/>
         <w:spacing w:line="288" w:lineRule="auto"/>
-        <w:ind w:left="420" w:firstLineChars="0" w:firstLine="0"/>
         <w:jc w:val="left"/>
         <w:rPr>
           <w:rFonts w:ascii="Consolas" w:hAnsi="Consolas" w:cs="Consolas"/>
@@ -1093,29 +1023,7 @@
           <w:sz w:val="24"/>
           <w:szCs w:val="24"/>
         </w:rPr>
-        <w:t>prevent the execution of a task/</w:t>
-      </w:r>
-      <w:proofErr w:type="spellStart"/>
-      <w:r>
-        <w:rPr>
-          <w:rFonts w:ascii="Consolas" w:hAnsi="Consolas" w:cs="Consolas"/>
-          <w:color w:val="000000"/>
-          <w:kern w:val="0"/>
-          <w:sz w:val="24"/>
-          <w:szCs w:val="24"/>
-        </w:rPr>
-        <w:t>isr</w:t>
-      </w:r>
-      <w:proofErr w:type="spellEnd"/>
-      <w:r>
-        <w:rPr>
-          <w:rFonts w:ascii="Consolas" w:hAnsi="Consolas" w:cs="Consolas"/>
-          <w:color w:val="000000"/>
-          <w:kern w:val="0"/>
-          <w:sz w:val="24"/>
-          <w:szCs w:val="24"/>
-        </w:rPr>
-        <w:t xml:space="preserve"> from being </w:t>
+        <w:t xml:space="preserve">prevent the execution of a task/isr from being </w:t>
       </w:r>
       <w:r>
         <w:rPr>
@@ -1392,29 +1300,7 @@
           <w:sz w:val="24"/>
           <w:szCs w:val="24"/>
         </w:rPr>
-        <w:t xml:space="preserve">device protection: disable </w:t>
-      </w:r>
-      <w:proofErr w:type="gramStart"/>
-      <w:r>
-        <w:rPr>
-          <w:rFonts w:ascii="Consolas" w:hAnsi="Consolas" w:cs="Consolas" w:hint="eastAsia"/>
-          <w:color w:val="000000"/>
-          <w:kern w:val="0"/>
-          <w:sz w:val="24"/>
-          <w:szCs w:val="24"/>
-        </w:rPr>
-        <w:t>a</w:t>
-      </w:r>
-      <w:proofErr w:type="gramEnd"/>
-      <w:r>
-        <w:rPr>
-          <w:rFonts w:ascii="Consolas" w:hAnsi="Consolas" w:cs="Consolas" w:hint="eastAsia"/>
-          <w:color w:val="000000"/>
-          <w:kern w:val="0"/>
-          <w:sz w:val="24"/>
-          <w:szCs w:val="24"/>
-        </w:rPr>
-        <w:t xml:space="preserve"> interrupt source</w:t>
+        <w:t>device protection: disable a interrupt source</w:t>
       </w:r>
       <w:r>
         <w:rPr>
@@ -1481,51 +1367,17 @@
           <w:sz w:val="24"/>
           <w:szCs w:val="24"/>
         </w:rPr>
-        <w:t xml:space="preserve"> protection: semaphore/</w:t>
-      </w:r>
-      <w:proofErr w:type="spellStart"/>
-      <w:r>
-        <w:rPr>
-          <w:rFonts w:ascii="Consolas" w:hAnsi="Consolas" w:cs="Consolas" w:hint="eastAsia"/>
-          <w:color w:val="000000"/>
-          <w:kern w:val="0"/>
-          <w:sz w:val="24"/>
-          <w:szCs w:val="24"/>
-        </w:rPr>
-        <w:t>mutex</w:t>
-      </w:r>
-      <w:proofErr w:type="spellEnd"/>
-      <w:r>
-        <w:rPr>
-          <w:rFonts w:ascii="Consolas" w:hAnsi="Consolas" w:cs="Consolas" w:hint="eastAsia"/>
-          <w:color w:val="000000"/>
-          <w:kern w:val="0"/>
-          <w:sz w:val="24"/>
-          <w:szCs w:val="24"/>
-        </w:rPr>
-        <w:t>/</w:t>
-      </w:r>
-      <w:proofErr w:type="spellStart"/>
-      <w:r>
-        <w:rPr>
-          <w:rFonts w:ascii="Consolas" w:hAnsi="Consolas" w:cs="Consolas" w:hint="eastAsia"/>
-          <w:color w:val="000000"/>
-          <w:kern w:val="0"/>
-          <w:sz w:val="24"/>
-          <w:szCs w:val="24"/>
-        </w:rPr>
-        <w:t>msgqueue</w:t>
-      </w:r>
-      <w:proofErr w:type="spellEnd"/>
-      <w:r>
-        <w:rPr>
-          <w:rFonts w:ascii="Consolas" w:hAnsi="Consolas" w:cs="Consolas" w:hint="eastAsia"/>
-          <w:color w:val="000000"/>
-          <w:kern w:val="0"/>
-          <w:sz w:val="24"/>
-          <w:szCs w:val="24"/>
-        </w:rPr>
-        <w:t>/event/</w:t>
+        <w:t xml:space="preserve"> protection: semaphore/mutex/</w:t>
+      </w:r>
+      <w:r>
+        <w:rPr>
+          <w:rFonts w:ascii="Consolas" w:hAnsi="Consolas" w:cs="Consolas" w:hint="eastAsia"/>
+          <w:color w:val="000000"/>
+          <w:kern w:val="0"/>
+          <w:sz w:val="24"/>
+          <w:szCs w:val="24"/>
+        </w:rPr>
+        <w:t>msgqueue/event/</w:t>
       </w:r>
       <w:r>
         <w:rPr>
@@ -3700,7 +3552,6 @@
           <w:szCs w:val="24"/>
         </w:rPr>
       </w:pPr>
-      <w:proofErr w:type="spellStart"/>
       <w:r>
         <w:rPr>
           <w:rFonts w:ascii="Consolas" w:hAnsi="Consolas" w:cs="Consolas" w:hint="eastAsia"/>
@@ -3711,7 +3562,6 @@
         </w:rPr>
         <w:t>Demux</w:t>
       </w:r>
-      <w:proofErr w:type="spellEnd"/>
     </w:p>
     <w:p>
       <w:pPr>
@@ -3755,24 +3605,24 @@
       <w:pPr>
         <w:widowControl/>
         <w:jc w:val="left"/>
-      </w:pPr>
-      <w:r>
-        <w:br w:type="page"/>
-      </w:r>
-    </w:p>
-    <w:p>
-      <w:pPr>
-        <w:rPr>
-          <w:sz w:val="24"/>
-          <w:szCs w:val="24"/>
-        </w:rPr>
-      </w:pPr>
-      <w:r>
-        <w:rPr>
-          <w:sz w:val="24"/>
-          <w:szCs w:val="24"/>
-        </w:rPr>
-        <w:lastRenderedPageBreak/>
+        <w:rPr>
+          <w:sz w:val="24"/>
+          <w:szCs w:val="24"/>
+        </w:rPr>
+      </w:pPr>
+    </w:p>
+    <w:p>
+      <w:pPr>
+        <w:rPr>
+          <w:sz w:val="24"/>
+          <w:szCs w:val="24"/>
+        </w:rPr>
+      </w:pPr>
+      <w:r>
+        <w:rPr>
+          <w:sz w:val="24"/>
+          <w:szCs w:val="24"/>
+        </w:rPr>
         <w:t xml:space="preserve">References: </w:t>
       </w:r>
     </w:p>
@@ -3894,23 +3744,13 @@
           <w:szCs w:val="24"/>
         </w:rPr>
       </w:pPr>
-      <w:proofErr w:type="spellStart"/>
-      <w:r>
-        <w:rPr>
-          <w:rFonts w:hint="eastAsia"/>
-          <w:sz w:val="24"/>
-          <w:szCs w:val="24"/>
-        </w:rPr>
-        <w:t>uCOS</w:t>
-      </w:r>
-      <w:proofErr w:type="spellEnd"/>
-      <w:r>
-        <w:rPr>
-          <w:rFonts w:hint="eastAsia"/>
-          <w:sz w:val="24"/>
-          <w:szCs w:val="24"/>
-        </w:rPr>
-        <w:t xml:space="preserve"> ARM</w:t>
+      <w:r>
+        <w:rPr>
+          <w:rFonts w:hint="eastAsia"/>
+          <w:sz w:val="24"/>
+          <w:szCs w:val="24"/>
+        </w:rPr>
+        <w:t>uCOS ARM</w:t>
       </w:r>
       <w:r>
         <w:rPr>
@@ -4015,17 +3855,8 @@
           <w:sz w:val="24"/>
           <w:szCs w:val="24"/>
         </w:rPr>
-        <w:t xml:space="preserve">evelopment with </w:t>
-      </w:r>
-      <w:proofErr w:type="spellStart"/>
-      <w:r>
-        <w:rPr>
-          <w:sz w:val="24"/>
-          <w:szCs w:val="24"/>
-        </w:rPr>
-        <w:t>eCos</w:t>
-      </w:r>
-      <w:proofErr w:type="spellEnd"/>
+        <w:t>evelopment with eCos</w:t>
+      </w:r>
       <w:r>
         <w:rPr>
           <w:sz w:val="24"/>
@@ -4068,7 +3899,6 @@
           <w:szCs w:val="24"/>
         </w:rPr>
       </w:pPr>
-      <w:proofErr w:type="spellStart"/>
       <w:r>
         <w:rPr>
           <w:sz w:val="24"/>
@@ -4076,7 +3906,6 @@
         </w:rPr>
         <w:t>VxWorks</w:t>
       </w:r>
-      <w:proofErr w:type="spellEnd"/>
       <w:r>
         <w:rPr>
           <w:rFonts w:hint="eastAsia"/>
@@ -4171,7 +4000,6 @@
           <w:szCs w:val="24"/>
         </w:rPr>
       </w:pPr>
-      <w:proofErr w:type="spellStart"/>
       <w:r>
         <w:rPr>
           <w:rFonts w:hint="eastAsia"/>
@@ -4180,7 +4008,6 @@
         </w:rPr>
         <w:t>VxWorks</w:t>
       </w:r>
-      <w:proofErr w:type="spellEnd"/>
       <w:r>
         <w:rPr>
           <w:rFonts w:hint="eastAsia"/>
@@ -4265,43 +4092,7 @@
           <w:sz w:val="24"/>
           <w:szCs w:val="24"/>
         </w:rPr>
-        <w:t>.</w:t>
-      </w:r>
-      <w:proofErr w:type="spellStart"/>
-      <w:r>
-        <w:rPr>
-          <w:rFonts w:hint="eastAsia"/>
-          <w:sz w:val="24"/>
-          <w:szCs w:val="24"/>
-        </w:rPr>
-        <w:t>Uresh</w:t>
-      </w:r>
-      <w:proofErr w:type="spellEnd"/>
-      <w:r>
-        <w:rPr>
-          <w:rFonts w:hint="eastAsia"/>
-          <w:sz w:val="24"/>
-          <w:szCs w:val="24"/>
-        </w:rPr>
-        <w:t xml:space="preserve"> </w:t>
-      </w:r>
-      <w:proofErr w:type="spellStart"/>
-      <w:r>
-        <w:rPr>
-          <w:rFonts w:hint="eastAsia"/>
-          <w:sz w:val="24"/>
-          <w:szCs w:val="24"/>
-        </w:rPr>
-        <w:t>Vahalia</w:t>
-      </w:r>
-      <w:proofErr w:type="spellEnd"/>
-      <w:r>
-        <w:rPr>
-          <w:rFonts w:hint="eastAsia"/>
-          <w:sz w:val="24"/>
-          <w:szCs w:val="24"/>
-        </w:rPr>
-        <w:t xml:space="preserve">. </w:t>
+        <w:t xml:space="preserve">.Uresh Vahalia. </w:t>
       </w:r>
       <w:r>
         <w:rPr>
@@ -4348,23 +4139,13 @@
           <w:szCs w:val="24"/>
         </w:rPr>
       </w:pPr>
-      <w:proofErr w:type="spellStart"/>
-      <w:r>
-        <w:rPr>
-          <w:rFonts w:hint="eastAsia"/>
-          <w:sz w:val="24"/>
-          <w:szCs w:val="24"/>
-        </w:rPr>
-        <w:t>uC</w:t>
-      </w:r>
-      <w:proofErr w:type="spellEnd"/>
-      <w:r>
-        <w:rPr>
-          <w:rFonts w:hint="eastAsia"/>
-          <w:sz w:val="24"/>
-          <w:szCs w:val="24"/>
-        </w:rPr>
-        <w:t>/OS-II</w:t>
+      <w:r>
+        <w:rPr>
+          <w:rFonts w:hint="eastAsia"/>
+          <w:sz w:val="24"/>
+          <w:szCs w:val="24"/>
+        </w:rPr>
+        <w:t>uC/OS-II</w:t>
       </w:r>
       <w:r>
         <w:rPr>
@@ -4380,25 +4161,7 @@
           <w:sz w:val="24"/>
           <w:szCs w:val="24"/>
         </w:rPr>
-        <w:t xml:space="preserve">.Jean J. </w:t>
-      </w:r>
-      <w:proofErr w:type="spellStart"/>
-      <w:r>
-        <w:rPr>
-          <w:rFonts w:hint="eastAsia"/>
-          <w:sz w:val="24"/>
-          <w:szCs w:val="24"/>
-        </w:rPr>
-        <w:t>Labrosse</w:t>
-      </w:r>
-      <w:proofErr w:type="spellEnd"/>
-      <w:r>
-        <w:rPr>
-          <w:rFonts w:hint="eastAsia"/>
-          <w:sz w:val="24"/>
-          <w:szCs w:val="24"/>
-        </w:rPr>
-        <w:t>.</w:t>
+        <w:t>.Jean J. Labrosse.</w:t>
       </w:r>
       <w:r>
         <w:rPr>
@@ -4507,7 +4270,620 @@
         </w:r>
       </w:hyperlink>
     </w:p>
-    <w:p/>
+    <w:p>
+      <w:pPr>
+        <w:widowControl/>
+        <w:jc w:val="left"/>
+      </w:pPr>
+      <w:r>
+        <w:br w:type="page"/>
+      </w:r>
+    </w:p>
+    <w:p>
+      <w:pPr>
+        <w:rPr>
+          <w:rFonts w:hint="eastAsia"/>
+        </w:rPr>
+      </w:pPr>
+      <w:r>
+        <w:rPr>
+          <w:rFonts w:hint="eastAsia"/>
+        </w:rPr>
+        <w:lastRenderedPageBreak/>
+        <w:t>Unix Signal</w:t>
+      </w:r>
+    </w:p>
+    <w:p>
+      <w:pPr>
+        <w:rPr>
+          <w:rFonts w:hint="eastAsia"/>
+        </w:rPr>
+      </w:pPr>
+    </w:p>
+    <w:p>
+      <w:pPr>
+        <w:rPr>
+          <w:rFonts w:hint="eastAsia"/>
+        </w:rPr>
+      </w:pPr>
+    </w:p>
+    <w:p>
+      <w:pPr>
+        <w:rPr>
+          <w:rFonts w:hint="eastAsia"/>
+        </w:rPr>
+      </w:pPr>
+      <w:r>
+        <w:rPr>
+          <w:rFonts w:hint="eastAsia"/>
+          <w:noProof/>
+        </w:rPr>
+        <w:drawing>
+          <wp:inline distT="0" distB="0" distL="0" distR="0">
+            <wp:extent cx="5981700" cy="3487791"/>
+            <wp:effectExtent l="19050" t="0" r="0" b="0"/>
+            <wp:docPr id="1" name="图片 1"/>
+            <wp:cNvGraphicFramePr>
+              <a:graphicFrameLocks xmlns:a="http://schemas.openxmlformats.org/drawingml/2006/main" noChangeAspect="1"/>
+            </wp:cNvGraphicFramePr>
+            <a:graphic xmlns:a="http://schemas.openxmlformats.org/drawingml/2006/main">
+              <a:graphicData uri="http://schemas.openxmlformats.org/drawingml/2006/picture">
+                <pic:pic xmlns:pic="http://schemas.openxmlformats.org/drawingml/2006/picture">
+                  <pic:nvPicPr>
+                    <pic:cNvPr id="0" name="Picture 1"/>
+                    <pic:cNvPicPr>
+                      <a:picLocks noChangeAspect="1" noChangeArrowheads="1"/>
+                    </pic:cNvPicPr>
+                  </pic:nvPicPr>
+                  <pic:blipFill>
+                    <a:blip r:embed="rId9" cstate="print"/>
+                    <a:srcRect/>
+                    <a:stretch>
+                      <a:fillRect/>
+                    </a:stretch>
+                  </pic:blipFill>
+                  <pic:spPr bwMode="auto">
+                    <a:xfrm>
+                      <a:off x="0" y="0"/>
+                      <a:ext cx="5985968" cy="3490279"/>
+                    </a:xfrm>
+                    <a:prstGeom prst="rect">
+                      <a:avLst/>
+                    </a:prstGeom>
+                    <a:noFill/>
+                    <a:ln w="9525">
+                      <a:noFill/>
+                      <a:miter lim="800000"/>
+                      <a:headEnd/>
+                      <a:tailEnd/>
+                    </a:ln>
+                  </pic:spPr>
+                </pic:pic>
+              </a:graphicData>
+            </a:graphic>
+          </wp:inline>
+        </w:drawing>
+      </w:r>
+    </w:p>
+    <w:p>
+      <w:pPr>
+        <w:pStyle w:val="a5"/>
+        <w:numPr>
+          <w:ilvl w:val="0"/>
+          <w:numId w:val="6"/>
+        </w:numPr>
+        <w:ind w:firstLineChars="0"/>
+        <w:rPr>
+          <w:rFonts w:hint="eastAsia"/>
+          <w:color w:val="C00000"/>
+        </w:rPr>
+      </w:pPr>
+      <w:r>
+        <w:rPr>
+          <w:rFonts w:hint="eastAsia"/>
+        </w:rPr>
+        <w:t xml:space="preserve">Jerome: Layering Threads: </w:t>
+      </w:r>
+      <w:r>
+        <w:t xml:space="preserve">To  support  interrupts,  we  can  think  of  a  processor  as  a  hard-wired  thread  manager with two threads: (1) a processor thread (e.g., the thread that runs </w:t>
+      </w:r>
+      <w:r>
+        <w:rPr>
+          <w:rFonts w:hint="eastAsia"/>
+        </w:rPr>
+        <w:t>scheduler and</w:t>
+      </w:r>
+      <w:r>
+        <w:t xml:space="preserve"> (2) an interrupt thread that runs interrupt handlers in kernel mode</w:t>
+      </w:r>
+      <w:r>
+        <w:t>…</w:t>
+      </w:r>
+      <w:r>
+        <w:t xml:space="preserve"> The  operating  system  thread  layer  uses  the  processor  threads  of  the  processor layer to implement a second layer of threads and gives each application module one</w:t>
+      </w:r>
+      <w:r>
+        <w:rPr>
+          <w:rFonts w:hint="eastAsia"/>
+        </w:rPr>
+        <w:t xml:space="preserve"> </w:t>
+      </w:r>
+      <w:r>
+        <w:t>or more preemptively scheduled virtual processors.</w:t>
+      </w:r>
+      <w:r>
+        <w:rPr>
+          <w:rFonts w:hint="eastAsia"/>
+        </w:rPr>
+        <w:t xml:space="preserve"> </w:t>
+      </w:r>
+      <w:r>
+        <w:rPr>
+          <w:color w:val="C00000"/>
+        </w:rPr>
+        <w:t>M</w:t>
+      </w:r>
+      <w:r>
+        <w:rPr>
+          <w:rFonts w:hint="eastAsia"/>
+          <w:color w:val="C00000"/>
+        </w:rPr>
+        <w:t xml:space="preserve">e add: 1. in the OS thread layer, each thread is also support an </w:t>
+      </w:r>
+      <w:r>
+        <w:rPr>
+          <w:color w:val="C00000"/>
+        </w:rPr>
+        <w:t>“</w:t>
+      </w:r>
+      <w:r>
+        <w:rPr>
+          <w:rFonts w:hint="eastAsia"/>
+          <w:color w:val="C00000"/>
+        </w:rPr>
+        <w:t>interrupt</w:t>
+      </w:r>
+      <w:r>
+        <w:rPr>
+          <w:color w:val="C00000"/>
+        </w:rPr>
+        <w:t>”</w:t>
+      </w:r>
+      <w:r>
+        <w:rPr>
+          <w:rFonts w:hint="eastAsia"/>
+          <w:color w:val="C00000"/>
+        </w:rPr>
+        <w:t xml:space="preserve"> thread based on signal </w:t>
+      </w:r>
+      <w:r>
+        <w:rPr>
+          <w:color w:val="C00000"/>
+        </w:rPr>
+        <w:t>mechanism</w:t>
+      </w:r>
+      <w:r>
+        <w:rPr>
+          <w:rFonts w:hint="eastAsia"/>
+          <w:color w:val="C00000"/>
+        </w:rPr>
+        <w:t xml:space="preserve"> provided by the OS. 2. </w:t>
+      </w:r>
+      <w:r>
+        <w:rPr>
+          <w:color w:val="C00000"/>
+        </w:rPr>
+        <w:t>W</w:t>
+      </w:r>
+      <w:r>
+        <w:rPr>
+          <w:rFonts w:hint="eastAsia"/>
+          <w:color w:val="C00000"/>
+        </w:rPr>
+        <w:t>ithin each OS thread, it</w:t>
+      </w:r>
+      <w:r>
+        <w:rPr>
+          <w:color w:val="C00000"/>
+        </w:rPr>
+        <w:t>’</w:t>
+      </w:r>
+      <w:r>
+        <w:rPr>
+          <w:rFonts w:hint="eastAsia"/>
+          <w:color w:val="C00000"/>
+        </w:rPr>
+        <w:t xml:space="preserve">s possible to implement a third layer of threads, usually in forms of </w:t>
+      </w:r>
+      <w:r>
+        <w:rPr>
+          <w:color w:val="C00000"/>
+        </w:rPr>
+        <w:t>cooperative</w:t>
+      </w:r>
+      <w:r>
+        <w:rPr>
+          <w:rFonts w:hint="eastAsia"/>
+          <w:color w:val="C00000"/>
+        </w:rPr>
+        <w:t xml:space="preserve"> fibers.</w:t>
+      </w:r>
+      <w:r>
+        <w:rPr>
+          <w:rFonts w:hint="eastAsia"/>
+          <w:color w:val="C00000"/>
+        </w:rPr>
+        <w:t xml:space="preserve"> The hierarchy could be </w:t>
+      </w:r>
+      <w:r>
+        <w:rPr>
+          <w:color w:val="C00000"/>
+        </w:rPr>
+        <w:t>recursively</w:t>
+      </w:r>
+      <w:r>
+        <w:rPr>
+          <w:rFonts w:hint="eastAsia"/>
+          <w:color w:val="C00000"/>
+        </w:rPr>
+        <w:t xml:space="preserve"> developed into many layers.</w:t>
+      </w:r>
+    </w:p>
+    <w:p>
+      <w:pPr>
+        <w:rPr>
+          <w:rFonts w:hint="eastAsia"/>
+        </w:rPr>
+      </w:pPr>
+    </w:p>
+    <w:p>
+      <w:pPr>
+        <w:pStyle w:val="a5"/>
+        <w:numPr>
+          <w:ilvl w:val="0"/>
+          <w:numId w:val="6"/>
+        </w:numPr>
+        <w:ind w:firstLineChars="0"/>
+        <w:rPr>
+          <w:rFonts w:hint="eastAsia"/>
+        </w:rPr>
+      </w:pPr>
+      <w:r>
+        <w:rPr>
+          <w:rFonts w:hint="eastAsia"/>
+        </w:rPr>
+        <w:t xml:space="preserve">APUE: Signals are software interrupts. </w:t>
+      </w:r>
+    </w:p>
+    <w:p>
+      <w:pPr>
+        <w:pStyle w:val="a5"/>
+        <w:ind w:left="420" w:firstLineChars="0" w:firstLine="0"/>
+        <w:rPr>
+          <w:rFonts w:hint="eastAsia"/>
+        </w:rPr>
+      </w:pPr>
+    </w:p>
+    <w:p>
+      <w:pPr>
+        <w:pStyle w:val="a5"/>
+        <w:numPr>
+          <w:ilvl w:val="0"/>
+          <w:numId w:val="6"/>
+        </w:numPr>
+        <w:ind w:firstLineChars="0"/>
+        <w:rPr>
+          <w:rFonts w:hint="eastAsia"/>
+        </w:rPr>
+      </w:pPr>
+      <w:r>
+        <w:rPr>
+          <w:rFonts w:hint="eastAsia"/>
+        </w:rPr>
+        <w:t>毛德超：</w:t>
+      </w:r>
+      <w:r>
+        <w:rPr>
+          <w:rFonts w:hint="eastAsia"/>
+        </w:rPr>
+        <w:t>信号（</w:t>
+      </w:r>
+      <w:r>
+        <w:rPr>
+          <w:rFonts w:hint="eastAsia"/>
+        </w:rPr>
+        <w:t>signal</w:t>
+      </w:r>
+      <w:r>
+        <w:rPr>
+          <w:rFonts w:hint="eastAsia"/>
+        </w:rPr>
+        <w:t>，亦称软中断）机制是在软件层次上对中断机制的一种模拟。</w:t>
+      </w:r>
+      <w:r>
+        <w:rPr>
+          <w:rFonts w:hint="eastAsia"/>
+        </w:rPr>
+        <w:t>。。二者之间的这种相似和类比不仅仅是概念上的，也体现在它们的实现上。</w:t>
+      </w:r>
+    </w:p>
+    <w:p>
+      <w:pPr>
+        <w:rPr>
+          <w:rFonts w:hint="eastAsia"/>
+        </w:rPr>
+      </w:pPr>
+    </w:p>
+    <w:p>
+      <w:pPr>
+        <w:rPr>
+          <w:rFonts w:hint="eastAsia"/>
+        </w:rPr>
+      </w:pPr>
+      <w:r>
+        <w:rPr>
+          <w:rFonts w:hint="eastAsia"/>
+        </w:rPr>
+        <w:t>Reference:</w:t>
+      </w:r>
+    </w:p>
+    <w:p>
+      <w:pPr>
+        <w:pStyle w:val="a5"/>
+        <w:numPr>
+          <w:ilvl w:val="0"/>
+          <w:numId w:val="5"/>
+        </w:numPr>
+        <w:ind w:firstLineChars="0"/>
+        <w:rPr>
+          <w:rFonts w:hint="eastAsia"/>
+        </w:rPr>
+      </w:pPr>
+      <w:r>
+        <w:rPr>
+          <w:rFonts w:hint="eastAsia"/>
+        </w:rPr>
+        <w:t xml:space="preserve">Principles of Computer System Design, Jerome H. Saltzer, M. Frans Kaashoek, </w:t>
+      </w:r>
+      <w:r>
+        <w:rPr>
+          <w:rFonts w:hint="eastAsia"/>
+        </w:rPr>
+        <w:t>清华影印</w:t>
+      </w:r>
+      <w:r>
+        <w:rPr>
+          <w:rFonts w:hint="eastAsia"/>
+        </w:rPr>
+        <w:t>. p272 (Fig 5.27); Chapter 3 (</w:t>
+      </w:r>
+      <w:r>
+        <w:t>naming</w:t>
+      </w:r>
+      <w:r>
+        <w:rPr>
+          <w:rFonts w:hint="eastAsia"/>
+        </w:rPr>
+        <w:t xml:space="preserve"> &amp; context)</w:t>
+      </w:r>
+      <w:r>
+        <w:rPr>
+          <w:rFonts w:hint="eastAsia"/>
+        </w:rPr>
+        <w:t>; P206/259 (</w:t>
+      </w:r>
+      <w:r>
+        <w:rPr>
+          <w:rFonts w:hint="eastAsia"/>
+        </w:rPr>
+        <w:t>interrupt/exception/trap/faults/signal</w:t>
+      </w:r>
+      <w:r>
+        <w:rPr>
+          <w:rFonts w:hint="eastAsia"/>
+        </w:rPr>
+        <w:t>).</w:t>
+      </w:r>
+    </w:p>
+    <w:p>
+      <w:pPr>
+        <w:pStyle w:val="a5"/>
+        <w:numPr>
+          <w:ilvl w:val="0"/>
+          <w:numId w:val="5"/>
+        </w:numPr>
+        <w:ind w:firstLineChars="0"/>
+        <w:rPr>
+          <w:rFonts w:hint="eastAsia"/>
+        </w:rPr>
+      </w:pPr>
+      <w:r>
+        <w:rPr>
+          <w:rFonts w:hint="eastAsia"/>
+        </w:rPr>
+        <w:t>Linux</w:t>
+      </w:r>
+      <w:r>
+        <w:rPr>
+          <w:rFonts w:hint="eastAsia"/>
+        </w:rPr>
+        <w:t>内核源代码情景分析（上），毛德超，胡希明。浙江大学。</w:t>
+      </w:r>
+      <w:r>
+        <w:t>P</w:t>
+      </w:r>
+      <w:r>
+        <w:rPr>
+          <w:rFonts w:hint="eastAsia"/>
+        </w:rPr>
+        <w:t>p716-756</w:t>
+      </w:r>
+    </w:p>
+    <w:p>
+      <w:pPr>
+        <w:pStyle w:val="a5"/>
+        <w:numPr>
+          <w:ilvl w:val="0"/>
+          <w:numId w:val="5"/>
+        </w:numPr>
+        <w:ind w:firstLineChars="0"/>
+        <w:rPr>
+          <w:rFonts w:hint="eastAsia"/>
+        </w:rPr>
+      </w:pPr>
+      <w:r>
+        <w:rPr>
+          <w:rFonts w:hint="eastAsia"/>
+        </w:rPr>
+        <w:t>APUE (2</w:t>
+      </w:r>
+      <w:r>
+        <w:rPr>
+          <w:rFonts w:hint="eastAsia"/>
+          <w:vertAlign w:val="superscript"/>
+        </w:rPr>
+        <w:t>nd</w:t>
+      </w:r>
+      <w:r>
+        <w:rPr>
+          <w:rFonts w:hint="eastAsia"/>
+        </w:rPr>
+        <w:t xml:space="preserve">), </w:t>
+      </w:r>
+      <w:r>
+        <w:rPr>
+          <w:rFonts w:hint="eastAsia"/>
+        </w:rPr>
+        <w:t>人邮英文。</w:t>
+      </w:r>
+      <w:r>
+        <w:t>C</w:t>
+      </w:r>
+      <w:r>
+        <w:rPr>
+          <w:rFonts w:hint="eastAsia"/>
+        </w:rPr>
+        <w:t>hapter 10 (Signal).</w:t>
+      </w:r>
+    </w:p>
+    <w:p>
+      <w:pPr>
+        <w:pStyle w:val="a5"/>
+        <w:numPr>
+          <w:ilvl w:val="0"/>
+          <w:numId w:val="5"/>
+        </w:numPr>
+        <w:ind w:firstLineChars="0"/>
+        <w:rPr>
+          <w:rFonts w:hint="eastAsia"/>
+        </w:rPr>
+      </w:pPr>
+      <w:r>
+        <w:rPr>
+          <w:rFonts w:hint="eastAsia"/>
+        </w:rPr>
+        <w:t>深入理解</w:t>
+      </w:r>
+      <w:r>
+        <w:rPr>
+          <w:rFonts w:hint="eastAsia"/>
+        </w:rPr>
+        <w:t>Linux</w:t>
+      </w:r>
+      <w:r>
+        <w:rPr>
+          <w:rFonts w:hint="eastAsia"/>
+        </w:rPr>
+        <w:t>内核，第三版，陈莉君等翻译。中国电力。第</w:t>
+      </w:r>
+      <w:r>
+        <w:rPr>
+          <w:rFonts w:hint="eastAsia"/>
+        </w:rPr>
+        <w:t>11</w:t>
+      </w:r>
+      <w:r>
+        <w:rPr>
+          <w:rFonts w:hint="eastAsia"/>
+        </w:rPr>
+        <w:t>章。</w:t>
+      </w:r>
+    </w:p>
+    <w:p>
+      <w:pPr>
+        <w:pStyle w:val="a5"/>
+        <w:numPr>
+          <w:ilvl w:val="0"/>
+          <w:numId w:val="5"/>
+        </w:numPr>
+        <w:ind w:firstLineChars="0"/>
+      </w:pPr>
+      <w:hyperlink r:id="rId10" w:history="1">
+        <w:r>
+          <w:rPr>
+            <w:rStyle w:val="a7"/>
+          </w:rPr>
+          <w:t>http://www.alexonlinux.com/signal-handling-in-linux</w:t>
+        </w:r>
+      </w:hyperlink>
+      <w:r>
+        <w:rPr>
+          <w:rFonts w:hint="eastAsia"/>
+        </w:rPr>
+        <w:t xml:space="preserve">: </w:t>
+      </w:r>
+      <w:r>
+        <w:rPr>
+          <w:rFonts w:hint="eastAsia"/>
+        </w:rPr>
+        <w:t>the 3</w:t>
+      </w:r>
+      <w:r>
+        <w:rPr>
+          <w:rFonts w:hint="eastAsia"/>
+          <w:vertAlign w:val="superscript"/>
+        </w:rPr>
+        <w:t>rd</w:t>
+      </w:r>
+      <w:r>
+        <w:rPr>
+          <w:rFonts w:hint="eastAsia"/>
+        </w:rPr>
+        <w:t xml:space="preserve"> argument to signal handler </w:t>
+      </w:r>
+      <w:r>
+        <w:t>“</w:t>
+      </w:r>
+      <w:r>
+        <w:rPr>
+          <w:rFonts w:hint="eastAsia"/>
+        </w:rPr>
+        <w:t>ucontext_t</w:t>
+      </w:r>
+      <w:r>
+        <w:t>”</w:t>
+      </w:r>
+      <w:r>
+        <w:rPr>
+          <w:rFonts w:hint="eastAsia"/>
+        </w:rPr>
+        <w:t>:</w:t>
+      </w:r>
+      <w:r>
+        <w:rPr>
+          <w:rFonts w:hint="eastAsia"/>
+        </w:rPr>
+        <w:t xml:space="preserve"> </w:t>
+      </w:r>
+      <w:r>
+        <w:rPr>
+          <w:rFonts w:ascii="Arial" w:hAnsi="Arial" w:cs="Arial"/>
+          <w:color w:val="555555"/>
+          <w:szCs w:val="21"/>
+        </w:rPr>
+        <w:t>This type different from architecture to architecture. My advice to you is to ignore this pointer, unless you are writing a new debugger.</w:t>
+      </w:r>
+    </w:p>
     <w:sectPr>
       <w:pgSz w:w="11906" w:h="16838"/>
       <w:pgMar w:top="1440" w:right="1080" w:bottom="1440" w:left="1080" w:header="851" w:footer="992" w:gutter="0"/>
@@ -4671,6 +5047,95 @@
     </w:lvl>
   </w:abstractNum>
   <w:abstractNum w:abstractNumId="1">
+    <w:nsid w:val="1684774D"/>
+    <w:multiLevelType w:val="hybridMultilevel"/>
+    <w:tmpl w:val="B2F26BB4"/>
+    <w:lvl w:ilvl="0" w:tplc="00145030">
+      <w:start w:val="1"/>
+      <w:numFmt w:val="decimal"/>
+      <w:lvlText w:val="%1."/>
+      <w:lvlJc w:val="left"/>
+      <w:pPr>
+        <w:ind w:left="360" w:hanging="360"/>
+      </w:pPr>
+      <w:rPr>
+        <w:rFonts w:hint="default"/>
+      </w:rPr>
+    </w:lvl>
+    <w:lvl w:ilvl="1" w:tplc="04090019" w:tentative="1">
+      <w:start w:val="1"/>
+      <w:numFmt w:val="lowerLetter"/>
+      <w:lvlText w:val="%2)"/>
+      <w:lvlJc w:val="left"/>
+      <w:pPr>
+        <w:ind w:left="840" w:hanging="420"/>
+      </w:pPr>
+    </w:lvl>
+    <w:lvl w:ilvl="2" w:tplc="0409001B" w:tentative="1">
+      <w:start w:val="1"/>
+      <w:numFmt w:val="lowerRoman"/>
+      <w:lvlText w:val="%3."/>
+      <w:lvlJc w:val="right"/>
+      <w:pPr>
+        <w:ind w:left="1260" w:hanging="420"/>
+      </w:pPr>
+    </w:lvl>
+    <w:lvl w:ilvl="3" w:tplc="0409000F" w:tentative="1">
+      <w:start w:val="1"/>
+      <w:numFmt w:val="decimal"/>
+      <w:lvlText w:val="%4."/>
+      <w:lvlJc w:val="left"/>
+      <w:pPr>
+        <w:ind w:left="1680" w:hanging="420"/>
+      </w:pPr>
+    </w:lvl>
+    <w:lvl w:ilvl="4" w:tplc="04090019" w:tentative="1">
+      <w:start w:val="1"/>
+      <w:numFmt w:val="lowerLetter"/>
+      <w:lvlText w:val="%5)"/>
+      <w:lvlJc w:val="left"/>
+      <w:pPr>
+        <w:ind w:left="2100" w:hanging="420"/>
+      </w:pPr>
+    </w:lvl>
+    <w:lvl w:ilvl="5" w:tplc="0409001B" w:tentative="1">
+      <w:start w:val="1"/>
+      <w:numFmt w:val="lowerRoman"/>
+      <w:lvlText w:val="%6."/>
+      <w:lvlJc w:val="right"/>
+      <w:pPr>
+        <w:ind w:left="2520" w:hanging="420"/>
+      </w:pPr>
+    </w:lvl>
+    <w:lvl w:ilvl="6" w:tplc="0409000F" w:tentative="1">
+      <w:start w:val="1"/>
+      <w:numFmt w:val="decimal"/>
+      <w:lvlText w:val="%7."/>
+      <w:lvlJc w:val="left"/>
+      <w:pPr>
+        <w:ind w:left="2940" w:hanging="420"/>
+      </w:pPr>
+    </w:lvl>
+    <w:lvl w:ilvl="7" w:tplc="04090019" w:tentative="1">
+      <w:start w:val="1"/>
+      <w:numFmt w:val="lowerLetter"/>
+      <w:lvlText w:val="%8)"/>
+      <w:lvlJc w:val="left"/>
+      <w:pPr>
+        <w:ind w:left="3360" w:hanging="420"/>
+      </w:pPr>
+    </w:lvl>
+    <w:lvl w:ilvl="8" w:tplc="0409001B" w:tentative="1">
+      <w:start w:val="1"/>
+      <w:numFmt w:val="lowerRoman"/>
+      <w:lvlText w:val="%9."/>
+      <w:lvlJc w:val="right"/>
+      <w:pPr>
+        <w:ind w:left="3780" w:hanging="420"/>
+      </w:pPr>
+    </w:lvl>
+  </w:abstractNum>
+  <w:abstractNum w:abstractNumId="2">
     <w:nsid w:val="31037006"/>
     <w:multiLevelType w:val="hybridMultilevel"/>
     <w:tmpl w:val="D0A24D46"/>
@@ -4783,7 +5248,120 @@
       </w:rPr>
     </w:lvl>
   </w:abstractNum>
-  <w:abstractNum w:abstractNumId="2">
+  <w:abstractNum w:abstractNumId="3">
+    <w:nsid w:val="70B46A4A"/>
+    <w:multiLevelType w:val="hybridMultilevel"/>
+    <w:tmpl w:val="E7B49740"/>
+    <w:lvl w:ilvl="0" w:tplc="4E384FAC">
+      <w:start w:val="1"/>
+      <w:numFmt w:val="bullet"/>
+      <w:lvlText w:val=""/>
+      <w:lvlJc w:val="left"/>
+      <w:pPr>
+        <w:ind w:left="420" w:hanging="420"/>
+      </w:pPr>
+      <w:rPr>
+        <w:rFonts w:ascii="Wingdings" w:hAnsi="Wingdings" w:hint="default"/>
+      </w:rPr>
+    </w:lvl>
+    <w:lvl w:ilvl="1" w:tplc="04090003" w:tentative="1">
+      <w:start w:val="1"/>
+      <w:numFmt w:val="bullet"/>
+      <w:lvlText w:val=""/>
+      <w:lvlJc w:val="left"/>
+      <w:pPr>
+        <w:ind w:left="840" w:hanging="420"/>
+      </w:pPr>
+      <w:rPr>
+        <w:rFonts w:ascii="Wingdings" w:hAnsi="Wingdings" w:hint="default"/>
+      </w:rPr>
+    </w:lvl>
+    <w:lvl w:ilvl="2" w:tplc="04090005" w:tentative="1">
+      <w:start w:val="1"/>
+      <w:numFmt w:val="bullet"/>
+      <w:lvlText w:val=""/>
+      <w:lvlJc w:val="left"/>
+      <w:pPr>
+        <w:ind w:left="1260" w:hanging="420"/>
+      </w:pPr>
+      <w:rPr>
+        <w:rFonts w:ascii="Wingdings" w:hAnsi="Wingdings" w:hint="default"/>
+      </w:rPr>
+    </w:lvl>
+    <w:lvl w:ilvl="3" w:tplc="04090001" w:tentative="1">
+      <w:start w:val="1"/>
+      <w:numFmt w:val="bullet"/>
+      <w:lvlText w:val=""/>
+      <w:lvlJc w:val="left"/>
+      <w:pPr>
+        <w:ind w:left="1680" w:hanging="420"/>
+      </w:pPr>
+      <w:rPr>
+        <w:rFonts w:ascii="Wingdings" w:hAnsi="Wingdings" w:hint="default"/>
+      </w:rPr>
+    </w:lvl>
+    <w:lvl w:ilvl="4" w:tplc="04090003" w:tentative="1">
+      <w:start w:val="1"/>
+      <w:numFmt w:val="bullet"/>
+      <w:lvlText w:val=""/>
+      <w:lvlJc w:val="left"/>
+      <w:pPr>
+        <w:ind w:left="2100" w:hanging="420"/>
+      </w:pPr>
+      <w:rPr>
+        <w:rFonts w:ascii="Wingdings" w:hAnsi="Wingdings" w:hint="default"/>
+      </w:rPr>
+    </w:lvl>
+    <w:lvl w:ilvl="5" w:tplc="04090005" w:tentative="1">
+      <w:start w:val="1"/>
+      <w:numFmt w:val="bullet"/>
+      <w:lvlText w:val=""/>
+      <w:lvlJc w:val="left"/>
+      <w:pPr>
+        <w:ind w:left="2520" w:hanging="420"/>
+      </w:pPr>
+      <w:rPr>
+        <w:rFonts w:ascii="Wingdings" w:hAnsi="Wingdings" w:hint="default"/>
+      </w:rPr>
+    </w:lvl>
+    <w:lvl w:ilvl="6" w:tplc="04090001" w:tentative="1">
+      <w:start w:val="1"/>
+      <w:numFmt w:val="bullet"/>
+      <w:lvlText w:val=""/>
+      <w:lvlJc w:val="left"/>
+      <w:pPr>
+        <w:ind w:left="2940" w:hanging="420"/>
+      </w:pPr>
+      <w:rPr>
+        <w:rFonts w:ascii="Wingdings" w:hAnsi="Wingdings" w:hint="default"/>
+      </w:rPr>
+    </w:lvl>
+    <w:lvl w:ilvl="7" w:tplc="04090003" w:tentative="1">
+      <w:start w:val="1"/>
+      <w:numFmt w:val="bullet"/>
+      <w:lvlText w:val=""/>
+      <w:lvlJc w:val="left"/>
+      <w:pPr>
+        <w:ind w:left="3360" w:hanging="420"/>
+      </w:pPr>
+      <w:rPr>
+        <w:rFonts w:ascii="Wingdings" w:hAnsi="Wingdings" w:hint="default"/>
+      </w:rPr>
+    </w:lvl>
+    <w:lvl w:ilvl="8" w:tplc="04090005" w:tentative="1">
+      <w:start w:val="1"/>
+      <w:numFmt w:val="bullet"/>
+      <w:lvlText w:val=""/>
+      <w:lvlJc w:val="left"/>
+      <w:pPr>
+        <w:ind w:left="3780" w:hanging="420"/>
+      </w:pPr>
+      <w:rPr>
+        <w:rFonts w:ascii="Wingdings" w:hAnsi="Wingdings" w:hint="default"/>
+      </w:rPr>
+    </w:lvl>
+  </w:abstractNum>
+  <w:abstractNum w:abstractNumId="4">
     <w:nsid w:val="7B913DF3"/>
     <w:multiLevelType w:val="hybridMultilevel"/>
     <w:tmpl w:val="CA06E5F6"/>
@@ -4895,7 +5473,7 @@
       </w:rPr>
     </w:lvl>
   </w:abstractNum>
-  <w:abstractNum w:abstractNumId="3">
+  <w:abstractNum w:abstractNumId="5">
     <w:nsid w:val="7BAA021E"/>
     <w:multiLevelType w:val="hybridMultilevel"/>
     <w:tmpl w:val="E22C69D6"/>
@@ -5009,16 +5587,22 @@
     </w:lvl>
   </w:abstractNum>
   <w:num w:numId="1">
-    <w:abstractNumId w:val="2"/>
+    <w:abstractNumId w:val="4"/>
   </w:num>
   <w:num w:numId="2">
     <w:abstractNumId w:val="0"/>
   </w:num>
   <w:num w:numId="3">
-    <w:abstractNumId w:val="3"/>
+    <w:abstractNumId w:val="5"/>
   </w:num>
   <w:num w:numId="4">
+    <w:abstractNumId w:val="2"/>
+  </w:num>
+  <w:num w:numId="5">
     <w:abstractNumId w:val="1"/>
+  </w:num>
+  <w:num w:numId="6">
+    <w:abstractNumId w:val="3"/>
   </w:num>
 </w:numbering>
 </file>
@@ -5327,6 +5911,31 @@
       <w:u w:val="single"/>
     </w:rPr>
   </w:style>
+  <w:style w:type="paragraph" w:styleId="a8">
+    <w:name w:val="Balloon Text"/>
+    <w:basedOn w:val="a"/>
+    <w:link w:val="Char1"/>
+    <w:uiPriority w:val="99"/>
+    <w:semiHidden/>
+    <w:unhideWhenUsed/>
+    <w:rsid w:val="00F9129C"/>
+    <w:rPr>
+      <w:sz w:val="18"/>
+      <w:szCs w:val="18"/>
+    </w:rPr>
+  </w:style>
+  <w:style w:type="character" w:customStyle="1" w:styleId="Char1">
+    <w:name w:val="批注框文本 Char"/>
+    <w:basedOn w:val="a0"/>
+    <w:link w:val="a8"/>
+    <w:uiPriority w:val="99"/>
+    <w:semiHidden/>
+    <w:rsid w:val="00F9129C"/>
+    <w:rPr>
+      <w:sz w:val="18"/>
+      <w:szCs w:val="18"/>
+    </w:rPr>
+  </w:style>
 </w:styles>
 </file>
 

</xml_diff>